<commit_message>
updated supp figures and methods and file organization
</commit_message>
<xml_diff>
--- a/Drafts/Miller-terKuile_DNAdiet_Mar16.docx
+++ b/Drafts/Miller-terKuile_DNAdiet_Mar16.docx
@@ -3385,27 +3385,6 @@
           <w:rFonts w:ascii="Times New Roman" w:hAnsi="Times New Roman" w:cs="Times New Roman"/>
           <w:bCs/>
         </w:rPr>
-        <w:t xml:space="preserve">, </w:t>
-      </w:r>
-      <w:r>
-        <w:rPr>
-          <w:rFonts w:ascii="Times New Roman" w:hAnsi="Times New Roman" w:cs="Times New Roman"/>
-          <w:bCs/>
-        </w:rPr>
-        <w:t xml:space="preserve">SI Table </w:t>
-      </w:r>
-      <w:r>
-        <w:rPr>
-          <w:rFonts w:ascii="Times New Roman" w:hAnsi="Times New Roman" w:cs="Times New Roman"/>
-          <w:bCs/>
-        </w:rPr>
-        <w:t>1</w:t>
-      </w:r>
-      <w:r>
-        <w:rPr>
-          <w:rFonts w:ascii="Times New Roman" w:hAnsi="Times New Roman" w:cs="Times New Roman"/>
-          <w:bCs/>
-        </w:rPr>
         <w:t>)</w:t>
       </w:r>
       <w:r>
@@ -5325,23 +5304,7 @@
           <w:rFonts w:ascii="Times New Roman" w:hAnsi="Times New Roman" w:cs="Times New Roman"/>
           <w:noProof/>
         </w:rPr>
-        <w:t>(</w:t>
-      </w:r>
-      <w:proofErr w:type="spellStart"/>
-      <w:r>
-        <w:rPr>
-          <w:rFonts w:ascii="Times New Roman" w:hAnsi="Times New Roman" w:cs="Times New Roman"/>
-          <w:noProof/>
-        </w:rPr>
-        <w:t>Sohlström</w:t>
-      </w:r>
-      <w:proofErr w:type="spellEnd"/>
-      <w:r>
-        <w:rPr>
-          <w:rFonts w:ascii="Times New Roman" w:hAnsi="Times New Roman" w:cs="Times New Roman"/>
-          <w:noProof/>
-        </w:rPr>
-        <w:t>, Marian, et al., 2018; Su et al., 2020; Yaninek &amp; Gnanvossou, 1993)</w:t>
+        <w:t>(Sohlström, Marian, et al., 2018; Su et al., 2020; Yaninek &amp; Gnanvossou, 1993)</w:t>
       </w:r>
       <w:r>
         <w:rPr>
@@ -5797,19 +5760,11 @@
         </w:rPr>
         <w:t xml:space="preserve">We compared these to a predator phylogeny model – choosing to compare the ratio of predator to prey size based on predator class. </w:t>
       </w:r>
-      <w:proofErr w:type="spellStart"/>
-      <w:r>
-        <w:rPr>
-          <w:rFonts w:ascii="Times New Roman" w:hAnsi="Times New Roman" w:cs="Times New Roman"/>
-        </w:rPr>
-        <w:t>In</w:t>
-      </w:r>
-      <w:proofErr w:type="spellEnd"/>
-      <w:r>
-        <w:rPr>
-          <w:rFonts w:ascii="Times New Roman" w:hAnsi="Times New Roman" w:cs="Times New Roman"/>
-        </w:rPr>
-        <w:t xml:space="preserve"> each of these models, predator individual and predator species identity were </w:t>
+      <w:r>
+        <w:rPr>
+          <w:rFonts w:ascii="Times New Roman" w:hAnsi="Times New Roman" w:cs="Times New Roman"/>
+        </w:rPr>
+        <w:t xml:space="preserve">In each of these models, predator individual and predator species identity were </w:t>
       </w:r>
       <w:r>
         <w:rPr>
@@ -8158,16 +8113,8 @@
         <w:rPr>
           <w:rFonts w:ascii="Times New Roman" w:hAnsi="Times New Roman" w:cs="Times New Roman"/>
         </w:rPr>
-        <w:t xml:space="preserve">handling </w:t>
-      </w:r>
-      <w:proofErr w:type="spellStart"/>
-      <w:r>
-        <w:rPr>
-          <w:rFonts w:ascii="Times New Roman" w:hAnsi="Times New Roman" w:cs="Times New Roman"/>
-        </w:rPr>
-        <w:t>efficiency</w:t>
-      </w:r>
-      <w:proofErr w:type="spellEnd"/>
+        <w:t>handling efficiency</w:t>
+      </w:r>
       <w:r>
         <w:rPr>
           <w:rFonts w:ascii="Times New Roman" w:hAnsi="Times New Roman" w:cs="Times New Roman"/>
@@ -8470,21 +8417,7 @@
         <w:rPr>
           <w:rFonts w:ascii="Times New Roman" w:hAnsi="Times New Roman" w:cs="Times New Roman"/>
         </w:rPr>
-        <w:t xml:space="preserve"> predator-prey trait matching in Pomeranz, Gravel). Or it may be that invertebrate predators within </w:t>
-      </w:r>
-      <w:proofErr w:type="gramStart"/>
-      <w:r>
-        <w:rPr>
-          <w:rFonts w:ascii="Times New Roman" w:hAnsi="Times New Roman" w:cs="Times New Roman"/>
-        </w:rPr>
-        <w:t>phylogenetically-similar</w:t>
-      </w:r>
-      <w:proofErr w:type="gramEnd"/>
-      <w:r>
-        <w:rPr>
-          <w:rFonts w:ascii="Times New Roman" w:hAnsi="Times New Roman" w:cs="Times New Roman"/>
-        </w:rPr>
-        <w:t xml:space="preserve"> groups rely on scavenging as opposed to active predation, a phenomenon which may explain why the presumed predator earwig in our dataset (</w:t>
+        <w:t xml:space="preserve"> predator-prey trait matching in Pomeranz, Gravel). Or it may be that invertebrate predators within phylogenetically-similar groups rely on scavenging as opposed to active predation, a phenomenon which may explain why the presumed predator earwig in our dataset (</w:t>
       </w:r>
       <w:r>
         <w:rPr>
@@ -8508,25 +8441,7 @@
         <w:rPr>
           <w:rFonts w:ascii="Times New Roman" w:hAnsi="Times New Roman" w:cs="Times New Roman"/>
         </w:rPr>
-        <w:t xml:space="preserve">), which </w:t>
-      </w:r>
-      <w:r>
-        <w:rPr>
-          <w:rFonts w:ascii="Times New Roman" w:hAnsi="Times New Roman" w:cs="Times New Roman"/>
-        </w:rPr>
-        <w:t>uses neither venom or webs</w:t>
-      </w:r>
-      <w:r>
-        <w:rPr>
-          <w:rFonts w:ascii="Times New Roman" w:hAnsi="Times New Roman" w:cs="Times New Roman"/>
-        </w:rPr>
-        <w:t>,</w:t>
-      </w:r>
-      <w:r>
-        <w:rPr>
-          <w:rFonts w:ascii="Times New Roman" w:hAnsi="Times New Roman" w:cs="Times New Roman"/>
-        </w:rPr>
-        <w:t xml:space="preserve"> fed on relatively large prey (mean ± standard error of predator-prey mass ratio = </w:t>
+        <w:t xml:space="preserve">), which uses neither venom or webs, fed on relatively large prey (mean ± standard error of predator-prey mass ratio = </w:t>
       </w:r>
       <w:r>
         <w:rPr>
@@ -8575,13 +8490,7 @@
         <w:rPr>
           <w:rFonts w:ascii="Times New Roman" w:hAnsi="Times New Roman" w:cs="Times New Roman"/>
         </w:rPr>
-        <w:t>.</w:t>
-      </w:r>
-      <w:r>
-        <w:rPr>
-          <w:rFonts w:ascii="Times New Roman" w:hAnsi="Times New Roman" w:cs="Times New Roman"/>
-        </w:rPr>
-        <w:t xml:space="preserve"> </w:t>
+        <w:t xml:space="preserve">. </w:t>
       </w:r>
       <w:r>
         <w:rPr>
@@ -13981,22 +13890,6 @@
       </w:pPr>
       <w:r>
         <w:t>Metadata files</w:t>
-      </w:r>
-    </w:p>
-    <w:p>
-      <w:pPr>
-        <w:pStyle w:val="CommentText"/>
-      </w:pPr>
-      <w:r>
-        <w:t>Update supplementary figures</w:t>
-      </w:r>
-    </w:p>
-    <w:p>
-      <w:pPr>
-        <w:pStyle w:val="CommentText"/>
-      </w:pPr>
-      <w:r>
-        <w:t>Update supp methods with negative removal</w:t>
       </w:r>
     </w:p>
   </w:comment>
@@ -15305,6 +15198,7 @@
   <w:style w:type="character" w:default="1" w:styleId="DefaultParagraphFont">
     <w:name w:val="Default Paragraph Font"/>
     <w:uiPriority w:val="1"/>
+    <w:semiHidden/>
     <w:unhideWhenUsed/>
   </w:style>
   <w:style w:type="table" w:default="1" w:styleId="TableNormal">

</xml_diff>